<commit_message>
Time Zone Updates and Heartbeat # Output on Logs
</commit_message>
<xml_diff>
--- a/Docs and Batch Files/Updated AGI Priority List - 28 Dec 25.docx
+++ b/Docs and Batch Files/Updated AGI Priority List - 28 Dec 25.docx
@@ -633,6 +633,7 @@
                 <w14:ligatures w14:val="none"/>
               </w:rPr>
             </w:pPr>
+            <w:proofErr w:type="spellStart"/>
             <w:r>
               <w:rPr>
                 <w:rFonts w:ascii="Courier New" w:eastAsia="Times New Roman" w:hAnsi="Courier New" w:cs="Courier New"/>
@@ -643,6 +644,7 @@
               </w:rPr>
               <w:t>relationship_discoveries</w:t>
             </w:r>
+            <w:proofErr w:type="spellEnd"/>
             <w:r>
               <w:rPr>
                 <w:rFonts w:ascii="Times New Roman" w:eastAsia="Times New Roman" w:hAnsi="Times New Roman" w:cs="Times New Roman"/>
@@ -1178,6 +1180,28 @@
               </w:rPr>
               <w:t>V2</w:t>
             </w:r>
+            <w:r>
+              <w:rPr>
+                <w:rFonts w:ascii="Times New Roman" w:eastAsia="Times New Roman" w:hAnsi="Times New Roman" w:cs="Times New Roman"/>
+                <w:b/>
+                <w:bCs/>
+                <w:kern w:val="0"/>
+                <w14:ligatures w14:val="none"/>
+              </w:rPr>
+              <w:t xml:space="preserve"> </w:t>
+            </w:r>
+            <w:r>
+              <w:rPr>
+                <w:rFonts w:ascii="Segoe UI Emoji" w:eastAsia="Times New Roman" w:hAnsi="Segoe UI Emoji" w:cs="Segoe UI Emoji"/>
+                <w:b/>
+                <w:bCs/>
+                <w:kern w:val="0"/>
+                <w:sz w:val="27"/>
+                <w:szCs w:val="27"/>
+                <w14:ligatures w14:val="none"/>
+              </w:rPr>
+              <w:t>✅</w:t>
+            </w:r>
           </w:p>
         </w:tc>
         <w:tc>
@@ -1357,6 +1381,7 @@
               </w:rPr>
               <w:t xml:space="preserve">Queued goal: </w:t>
             </w:r>
+            <w:proofErr w:type="spellStart"/>
             <w:r>
               <w:rPr>
                 <w:rFonts w:ascii="Courier New" w:eastAsia="Times New Roman" w:hAnsi="Courier New" w:cs="Courier New"/>
@@ -1367,6 +1392,7 @@
               </w:rPr>
               <w:t>memory_health</w:t>
             </w:r>
+            <w:proofErr w:type="spellEnd"/>
             <w:r>
               <w:rPr>
                 <w:rFonts w:ascii="Times New Roman" w:eastAsia="Times New Roman" w:hAnsi="Times New Roman" w:cs="Times New Roman"/>
@@ -1375,6 +1401,7 @@
               </w:rPr>
               <w:t xml:space="preserve">, </w:t>
             </w:r>
+            <w:proofErr w:type="spellStart"/>
             <w:r>
               <w:rPr>
                 <w:rFonts w:ascii="Courier New" w:eastAsia="Times New Roman" w:hAnsi="Courier New" w:cs="Courier New"/>
@@ -1385,6 +1412,7 @@
               </w:rPr>
               <w:t>cluster_insights</w:t>
             </w:r>
+            <w:proofErr w:type="spellEnd"/>
             <w:r>
               <w:rPr>
                 <w:rFonts w:ascii="Times New Roman" w:eastAsia="Times New Roman" w:hAnsi="Times New Roman" w:cs="Times New Roman"/>
@@ -1393,6 +1421,7 @@
               </w:rPr>
               <w:t xml:space="preserve">, </w:t>
             </w:r>
+            <w:proofErr w:type="spellStart"/>
             <w:r>
               <w:rPr>
                 <w:rFonts w:ascii="Courier New" w:eastAsia="Times New Roman" w:hAnsi="Courier New" w:cs="Courier New"/>
@@ -1403,6 +1432,7 @@
               </w:rPr>
               <w:t>episode_summary</w:t>
             </w:r>
+            <w:proofErr w:type="spellEnd"/>
           </w:p>
         </w:tc>
         <w:tc>
@@ -1994,6 +2024,16 @@
               </w:rPr>
               <w:lastRenderedPageBreak/>
               <w:t>E4</w:t>
+            </w:r>
+            <w:r>
+              <w:rPr>
+                <w:rFonts w:ascii="Times New Roman" w:eastAsia="Times New Roman" w:hAnsi="Times New Roman" w:cs="Times New Roman"/>
+                <w:b/>
+                <w:bCs/>
+                <w:kern w:val="0"/>
+                <w14:ligatures w14:val="none"/>
+              </w:rPr>
+              <w:t xml:space="preserve"> </w:t>
             </w:r>
           </w:p>
         </w:tc>

</xml_diff>